<commit_message>
Properly absolutized values in manhattanDistance. I realized the problem late so my submission was wrong.
</commit_message>
<xml_diff>
--- a/3035603978_A1_COMP3270/COMP3270 - A1.docx
+++ b/3035603978_A1_COMP3270/COMP3270 - A1.docx
@@ -61,7 +61,21 @@
         <w:rPr>
           <w:rFonts w:eastAsiaTheme="minorEastAsia"/>
         </w:rPr>
-        <w:t xml:space="preserve"> gets repeatedly called by </w:t>
+        <w:t xml:space="preserve"> gets rep</w:t>
+      </w:r>
+      <w:proofErr w:type="spellStart"/>
+      <w:r>
+        <w:rPr>
+          <w:rFonts w:eastAsiaTheme="minorEastAsia"/>
+        </w:rPr>
+        <w:t>eatedly</w:t>
+      </w:r>
+      <w:proofErr w:type="spellEnd"/>
+      <w:r>
+        <w:rPr>
+          <w:rFonts w:eastAsiaTheme="minorEastAsia"/>
+        </w:rPr>
+        <w:t xml:space="preserve"> called by </w:t>
       </w:r>
       <m:oMath>
         <m:r>
@@ -263,7 +277,21 @@
         <w:rPr>
           <w:rFonts w:eastAsiaTheme="minorEastAsia"/>
         </w:rPr>
-        <w:t xml:space="preserve"> returns the successor node with the best (smallest) heuristically estimated cost.</w:t>
+        <w:t xml:space="preserve"> returns the s</w:t>
+      </w:r>
+      <w:proofErr w:type="spellStart"/>
+      <w:r>
+        <w:rPr>
+          <w:rFonts w:eastAsiaTheme="minorEastAsia"/>
+        </w:rPr>
+        <w:t>uccessor</w:t>
+      </w:r>
+      <w:proofErr w:type="spellEnd"/>
+      <w:r>
+        <w:rPr>
+          <w:rFonts w:eastAsiaTheme="minorEastAsia"/>
+        </w:rPr>
+        <w:t xml:space="preserve"> node with the best (smallest) heuristically estimated cost.</w:t>
       </w:r>
     </w:p>
     <w:p>
@@ -335,7 +363,21 @@
         <w:rPr>
           <w:rFonts w:eastAsiaTheme="minorEastAsia"/>
         </w:rPr>
-        <w:t>Possible optimization strategies include memoizing Manhattan distance values, since computing them repeatedly means doing lots of divisions, which is a slow operation.</w:t>
+        <w:t xml:space="preserve">Possible optimization strategies include </w:t>
+      </w:r>
+      <w:proofErr w:type="spellStart"/>
+      <w:r>
+        <w:rPr>
+          <w:rFonts w:eastAsiaTheme="minorEastAsia"/>
+        </w:rPr>
+        <w:t>memoizing</w:t>
+      </w:r>
+      <w:proofErr w:type="spellEnd"/>
+      <w:r>
+        <w:rPr>
+          <w:rFonts w:eastAsiaTheme="minorEastAsia"/>
+        </w:rPr>
+        <w:t xml:space="preserve"> Manhattan distance values, since computing them repeatedly means doing lots of divisions, which is a slow operation.</w:t>
       </w:r>
     </w:p>
     <w:p>
@@ -403,7 +445,21 @@
         <w:rPr>
           <w:rFonts w:eastAsiaTheme="minorEastAsia"/>
         </w:rPr>
-        <w:t>Problem formulation as a state-space search problem (following Russell and Norvig' s schema):</w:t>
+        <w:t xml:space="preserve">Problem formulation as a state-space search problem (following Russell and </w:t>
+      </w:r>
+      <w:proofErr w:type="spellStart"/>
+      <w:r>
+        <w:rPr>
+          <w:rFonts w:eastAsiaTheme="minorEastAsia"/>
+        </w:rPr>
+        <w:t>Norvig</w:t>
+      </w:r>
+      <w:proofErr w:type="spellEnd"/>
+      <w:r>
+        <w:rPr>
+          <w:rFonts w:eastAsiaTheme="minorEastAsia"/>
+        </w:rPr>
+        <w:t>' s schema):</w:t>
       </w:r>
     </w:p>
     <w:p>
@@ -489,6 +545,12 @@
         </w:rPr>
         <w:t xml:space="preserve"> MM, MC, CC, M, and C.</w:t>
       </w:r>
+      <w:r>
+        <w:rPr>
+          <w:rFonts w:eastAsiaTheme="minorEastAsia"/>
+        </w:rPr>
+        <w:t xml:space="preserve"> Note that most states will have less than 5, since some operators will produce illegal states (death of missionaries).</w:t>
+      </w:r>
     </w:p>
     <w:p>
       <w:pPr>
@@ -654,8 +716,16 @@
         <w:rPr>
           <w:rFonts w:ascii="Courier New" w:hAnsi="Courier New" w:cs="Courier New"/>
         </w:rPr>
-        <w:t>&lt;- 1 missionaries and 1 cannibals</w:t>
-      </w:r>
+        <w:t xml:space="preserve">&lt;- 1 missionaries and 1 </w:t>
+      </w:r>
+      <w:proofErr w:type="gramStart"/>
+      <w:r>
+        <w:rPr>
+          <w:rFonts w:ascii="Courier New" w:hAnsi="Courier New" w:cs="Courier New"/>
+        </w:rPr>
+        <w:t>cannibals</w:t>
+      </w:r>
+      <w:proofErr w:type="gramEnd"/>
     </w:p>
     <w:p>
       <w:pPr>

</xml_diff>